<commit_message>
Modified StepsToMakeOpenWorld doc, Added Bangalore map for sastry area(Map 4) and footpaths done
</commit_message>
<xml_diff>
--- a/Blender_elements/World/Steps to make open world.docx
+++ b/Blender_elements/World/Steps to make open world.docx
@@ -248,6 +248,27 @@
       <w:pPr>
         <w:numPr>
           <w:ilvl w:val="0"/>
+          <w:numId w:val="1"/>
+        </w:numPr>
+        <w:rPr>
+          <w:rFonts w:hint="default"/>
+          <w:lang w:val="en-IN"/>
+        </w:rPr>
+      </w:pPr>
+      <w:r>
+        <w:rPr>
+          <w:rFonts w:hint="default"/>
+          <w:lang w:val="en-IN"/>
+        </w:rPr>
+        <w:t>To fix the floating buildings, be in vertices selection mode and go to wireframe view mode and then toggle X-ray off and go to negative Z view and box select all the buildings. Now you have all the bottom vertices selected. Now extrude those into negative Z until the issue is fixed.</w:t>
+      </w:r>
+      <w:bookmarkStart w:id="0" w:name="_GoBack"/>
+      <w:bookmarkEnd w:id="0"/>
+    </w:p>
+    <w:p>
+      <w:pPr>
+        <w:numPr>
+          <w:ilvl w:val="0"/>
           <w:numId w:val="0"/>
         </w:numPr>
         <w:rPr>
@@ -527,6 +548,7 @@
     <w:p>
       <w:pPr>
         <w:numPr>
+          <w:ilvl w:val="0"/>
           <w:numId w:val="0"/>
         </w:numPr>
         <w:rPr>
@@ -540,6 +562,7 @@
     <w:p>
       <w:pPr>
         <w:numPr>
+          <w:ilvl w:val="0"/>
           <w:numId w:val="0"/>
         </w:numPr>
         <w:rPr>
@@ -549,12 +572,11 @@
           <w:lang w:val="en-IN"/>
         </w:rPr>
       </w:pPr>
-      <w:bookmarkStart w:id="0" w:name="_GoBack"/>
-      <w:bookmarkEnd w:id="0"/>
-    </w:p>
-    <w:p>
-      <w:pPr>
-        <w:numPr>
+    </w:p>
+    <w:p>
+      <w:pPr>
+        <w:numPr>
+          <w:ilvl w:val="0"/>
           <w:numId w:val="0"/>
         </w:numPr>
         <w:rPr>
@@ -577,6 +599,7 @@
     <w:p>
       <w:pPr>
         <w:numPr>
+          <w:ilvl w:val="0"/>
           <w:numId w:val="0"/>
         </w:numPr>
         <w:rPr>
@@ -590,6 +613,7 @@
     <w:p>
       <w:pPr>
         <w:numPr>
+          <w:ilvl w:val="0"/>
           <w:numId w:val="0"/>
         </w:numPr>
         <w:rPr>
@@ -765,7 +789,7 @@
     <w:lsdException w:qFormat="1" w:unhideWhenUsed="0" w:uiPriority="0" w:semiHidden="0" w:name="Title"/>
     <w:lsdException w:unhideWhenUsed="0" w:uiPriority="0" w:semiHidden="0" w:name="Closing"/>
     <w:lsdException w:unhideWhenUsed="0" w:uiPriority="0" w:semiHidden="0" w:name="Signature"/>
-    <w:lsdException w:unhideWhenUsed="0" w:uiPriority="0" w:name="Default Paragraph Font"/>
+    <w:lsdException w:qFormat="1" w:unhideWhenUsed="0" w:uiPriority="0" w:name="Default Paragraph Font"/>
     <w:lsdException w:unhideWhenUsed="0" w:uiPriority="0" w:semiHidden="0" w:name="Body Text"/>
     <w:lsdException w:unhideWhenUsed="0" w:uiPriority="0" w:semiHidden="0" w:name="Body Text Indent"/>
     <w:lsdException w:unhideWhenUsed="0" w:uiPriority="0" w:semiHidden="0" w:name="List Continue"/>
@@ -803,7 +827,7 @@
     <w:lsdException w:unhideWhenUsed="0" w:uiPriority="0" w:semiHidden="0" w:name="HTML Sample"/>
     <w:lsdException w:unhideWhenUsed="0" w:uiPriority="0" w:semiHidden="0" w:name="HTML Typewriter"/>
     <w:lsdException w:unhideWhenUsed="0" w:uiPriority="0" w:semiHidden="0" w:name="HTML Variable"/>
-    <w:lsdException w:unhideWhenUsed="0" w:uiPriority="0" w:name="Normal Table"/>
+    <w:lsdException w:qFormat="1" w:unhideWhenUsed="0" w:uiPriority="0" w:name="Normal Table"/>
     <w:lsdException w:unhideWhenUsed="0" w:uiPriority="0" w:semiHidden="0" w:name="annotation subject"/>
     <w:lsdException w:unhideWhenUsed="0" w:uiPriority="0" w:semiHidden="0" w:name="Table Simple 1"/>
     <w:lsdException w:unhideWhenUsed="0" w:uiPriority="0" w:semiHidden="0" w:name="Table Simple 2"/>
@@ -961,11 +985,13 @@
   <w:style w:type="character" w:default="1" w:styleId="2">
     <w:name w:val="Default Paragraph Font"/>
     <w:semiHidden/>
+    <w:qFormat/>
     <w:uiPriority w:val="0"/>
   </w:style>
   <w:style w:type="table" w:default="1" w:styleId="3">
     <w:name w:val="Normal Table"/>
     <w:semiHidden/>
+    <w:qFormat/>
     <w:uiPriority w:val="0"/>
     <w:tblPr>
       <w:tblCellMar>

</xml_diff>